<commit_message>
Havde lyst til at skrive mere i rapporten, så det gjorde jeg :)
</commit_message>
<xml_diff>
--- a/F18I4DABH4Gr9.docx
+++ b/F18I4DABH4Gr9.docx
@@ -977,7 +977,22 @@
         <w:t>G</w:t>
       </w:r>
       <w:r>
-        <w:t>rid.</w:t>
+        <w:t>rid</w:t>
+      </w:r>
+      <w:r>
+        <w:t>, hvilket inkluderer, hvor m</w:t>
+      </w:r>
+      <w:r>
+        <w:t>ange kWh</w:t>
+      </w:r>
+      <w:r>
+        <w:t xml:space="preserve"> de gennemsnitligt forventer at forbruge</w:t>
+      </w:r>
+      <w:r>
+        <w:t xml:space="preserve"> de forskellige tidspunkter på dagen</w:t>
+      </w:r>
+      <w:r>
+        <w:t>.</w:t>
       </w:r>
     </w:p>
     <w:p>
@@ -1159,32 +1174,735 @@
       <w:bookmarkStart w:id="2" w:name="_Toc514235527"/>
       <w:r>
         <w:lastRenderedPageBreak/>
-        <w:t xml:space="preserve">Blockchain </w:t>
-      </w:r>
-      <w:proofErr w:type="spellStart"/>
-      <w:r>
-        <w:t>Ledger</w:t>
-      </w:r>
-      <w:bookmarkStart w:id="3" w:name="_GoBack"/>
-      <w:bookmarkEnd w:id="2"/>
+        <w:t>Udkast til Databaserne</w:t>
+      </w:r>
+    </w:p>
+    <w:p>
+      <w:pPr>
+        <w:pStyle w:val="Overskrift2"/>
+      </w:pPr>
+      <w:r>
+        <w:t>Smart Grid Info DB</w:t>
+      </w:r>
+    </w:p>
+    <w:p>
+      <w:r>
+        <w:t>Smart Grid Info DB skal</w:t>
+      </w:r>
+      <w:r>
+        <w:t>,</w:t>
+      </w:r>
+      <w:r>
+        <w:t xml:space="preserve"> som tidligere nævnt</w:t>
+      </w:r>
+      <w:r>
+        <w:t>,</w:t>
+      </w:r>
+      <w:r>
+        <w:t xml:space="preserve"> </w:t>
+      </w:r>
+      <w:r>
+        <w:t xml:space="preserve">indeholde informationer om det givne </w:t>
+      </w:r>
+      <w:proofErr w:type="spellStart"/>
+      <w:r>
+        <w:t>Village</w:t>
+      </w:r>
+      <w:proofErr w:type="spellEnd"/>
+      <w:r>
+        <w:t xml:space="preserve"> Smart Grid</w:t>
+      </w:r>
+      <w:r>
+        <w:t>, samt holde styr på konfigurationerne i de forskellige huse/virksomheder.</w:t>
+      </w:r>
+    </w:p>
+    <w:p>
+      <w:r>
+        <w:t xml:space="preserve">Der er tænkt at denne </w:t>
+      </w:r>
+      <w:r>
+        <w:t xml:space="preserve">database kun indeholder en tabel som indeholder alle de </w:t>
+      </w:r>
+      <w:proofErr w:type="spellStart"/>
+      <w:r>
+        <w:t>prosumers</w:t>
+      </w:r>
+      <w:proofErr w:type="spellEnd"/>
+      <w:r>
+        <w:t xml:space="preserve"> der er i de</w:t>
+      </w:r>
+      <w:r>
+        <w:t xml:space="preserve">tte Smart Grid. Hver </w:t>
+      </w:r>
+      <w:proofErr w:type="spellStart"/>
+      <w:r>
+        <w:t>prosumer</w:t>
+      </w:r>
+      <w:proofErr w:type="spellEnd"/>
+      <w:r>
+        <w:t xml:space="preserve"> er identificeret med hver sit unikke id, som går fra 1 til 45, da dette er antallet af </w:t>
+      </w:r>
+      <w:proofErr w:type="spellStart"/>
+      <w:r>
+        <w:t>prosumers</w:t>
+      </w:r>
+      <w:proofErr w:type="spellEnd"/>
+      <w:r>
+        <w:t xml:space="preserve">. </w:t>
+      </w:r>
+      <w:r>
+        <w:t xml:space="preserve">Tabellen skal så indeholde informationer om hver </w:t>
+      </w:r>
+      <w:proofErr w:type="spellStart"/>
+      <w:r>
+        <w:t>prosumer</w:t>
+      </w:r>
+      <w:proofErr w:type="spellEnd"/>
+      <w:r>
+        <w:t xml:space="preserve"> omkring, hvilken type </w:t>
+      </w:r>
+      <w:proofErr w:type="spellStart"/>
+      <w:r>
+        <w:t>prosumer</w:t>
+      </w:r>
+      <w:proofErr w:type="spellEnd"/>
+      <w:r>
+        <w:t xml:space="preserve"> der er tale om, altså om det er en husstand, virksomhed eller noget andet. Det skal også indeholde, hvilket smartmeter </w:t>
+      </w:r>
+      <w:r>
+        <w:t xml:space="preserve">hver </w:t>
+      </w:r>
+      <w:proofErr w:type="spellStart"/>
+      <w:r>
+        <w:t>prosumer</w:t>
+      </w:r>
+      <w:proofErr w:type="spellEnd"/>
+      <w:r>
+        <w:t xml:space="preserve"> har, da dette er afgørende for hvordan strømmen bliver målt. Til sidst skal der vides, </w:t>
+      </w:r>
+      <w:r>
+        <w:t xml:space="preserve">hvilken produktionstype de forskellige </w:t>
+      </w:r>
+      <w:proofErr w:type="spellStart"/>
+      <w:r>
+        <w:t>prosumers</w:t>
+      </w:r>
+      <w:proofErr w:type="spellEnd"/>
+      <w:r>
+        <w:t xml:space="preserve"> har, altså om de får strøm fra en energikilde som f.eks. solceller eller vindmøller.</w:t>
+      </w:r>
+      <w:r>
+        <w:t xml:space="preserve"> </w:t>
+      </w:r>
+      <w:r>
+        <w:t xml:space="preserve">Det regnes her med at hver </w:t>
+      </w:r>
+      <w:proofErr w:type="spellStart"/>
+      <w:r>
+        <w:t>prosumer</w:t>
+      </w:r>
+      <w:proofErr w:type="spellEnd"/>
+      <w:r>
+        <w:t xml:space="preserve"> kun kan have </w:t>
+      </w:r>
+      <w:r>
+        <w:t>é</w:t>
+      </w:r>
+      <w:r>
+        <w:t>n produktionstype</w:t>
+      </w:r>
+      <w:r>
+        <w:t xml:space="preserve">. På </w:t>
+      </w:r>
+      <w:r>
+        <w:fldChar w:fldCharType="begin"/>
+      </w:r>
+      <w:r>
+        <w:instrText xml:space="preserve"> REF _Ref514411161 \h </w:instrText>
+      </w:r>
+      <w:r>
+        <w:fldChar w:fldCharType="separate"/>
+      </w:r>
+      <w:r>
+        <w:t xml:space="preserve">Tabel </w:t>
+      </w:r>
+      <w:r>
+        <w:rPr>
+          <w:noProof/>
+        </w:rPr>
+        <w:t>1</w:t>
+      </w:r>
+      <w:r>
+        <w:fldChar w:fldCharType="end"/>
+      </w:r>
+      <w:r>
+        <w:t xml:space="preserve"> ses et udkast til Smart Grid Info databasen.</w:t>
+      </w:r>
+    </w:p>
+    <w:tbl>
+      <w:tblPr>
+        <w:tblStyle w:val="Tabel-Gitter"/>
+        <w:tblW w:w="0" w:type="auto"/>
+        <w:tblLook w:val="04A0" w:firstRow="1" w:lastRow="0" w:firstColumn="1" w:lastColumn="0" w:noHBand="0" w:noVBand="1"/>
+      </w:tblPr>
+      <w:tblGrid>
+        <w:gridCol w:w="2407"/>
+        <w:gridCol w:w="2407"/>
+        <w:gridCol w:w="2407"/>
+        <w:gridCol w:w="2407"/>
+      </w:tblGrid>
+      <w:tr>
+        <w:tc>
+          <w:tcPr>
+            <w:tcW w:w="2407" w:type="dxa"/>
+          </w:tcPr>
+          <w:p>
+            <w:r>
+              <w:t>Id</w:t>
+            </w:r>
+          </w:p>
+        </w:tc>
+        <w:tc>
+          <w:tcPr>
+            <w:tcW w:w="2407" w:type="dxa"/>
+          </w:tcPr>
+          <w:p>
+            <w:r>
+              <w:t>Type</w:t>
+            </w:r>
+          </w:p>
+        </w:tc>
+        <w:tc>
+          <w:tcPr>
+            <w:tcW w:w="2407" w:type="dxa"/>
+          </w:tcPr>
+          <w:p>
+            <w:r>
+              <w:t>Smartmeter</w:t>
+            </w:r>
+          </w:p>
+        </w:tc>
+        <w:tc>
+          <w:tcPr>
+            <w:tcW w:w="2407" w:type="dxa"/>
+          </w:tcPr>
+          <w:p>
+            <w:r>
+              <w:t>Produktionstype</w:t>
+            </w:r>
+          </w:p>
+        </w:tc>
+      </w:tr>
+      <w:tr>
+        <w:tc>
+          <w:tcPr>
+            <w:tcW w:w="2407" w:type="dxa"/>
+          </w:tcPr>
+          <w:p>
+            <w:r>
+              <w:t>1</w:t>
+            </w:r>
+          </w:p>
+        </w:tc>
+        <w:tc>
+          <w:tcPr>
+            <w:tcW w:w="2407" w:type="dxa"/>
+          </w:tcPr>
+          <w:p>
+            <w:r>
+              <w:t>Husstand</w:t>
+            </w:r>
+          </w:p>
+        </w:tc>
+        <w:tc>
+          <w:tcPr>
+            <w:tcW w:w="2407" w:type="dxa"/>
+          </w:tcPr>
+          <w:p>
+            <w:r>
+              <w:t>Smartmeter 2.7</w:t>
+            </w:r>
+          </w:p>
+        </w:tc>
+        <w:tc>
+          <w:tcPr>
+            <w:tcW w:w="2407" w:type="dxa"/>
+          </w:tcPr>
+          <w:p>
+            <w:r>
+              <w:t>Solcelle</w:t>
+            </w:r>
+          </w:p>
+        </w:tc>
+      </w:tr>
+      <w:tr>
+        <w:tc>
+          <w:tcPr>
+            <w:tcW w:w="2407" w:type="dxa"/>
+          </w:tcPr>
+          <w:p>
+            <w:r>
+              <w:t>2</w:t>
+            </w:r>
+          </w:p>
+        </w:tc>
+        <w:tc>
+          <w:tcPr>
+            <w:tcW w:w="2407" w:type="dxa"/>
+          </w:tcPr>
+          <w:p>
+            <w:r>
+              <w:t>Virksomhed</w:t>
+            </w:r>
+          </w:p>
+        </w:tc>
+        <w:tc>
+          <w:tcPr>
+            <w:tcW w:w="2407" w:type="dxa"/>
+          </w:tcPr>
+          <w:p>
+            <w:r>
+              <w:t>SMARTMETER3000</w:t>
+            </w:r>
+          </w:p>
+        </w:tc>
+        <w:tc>
+          <w:tcPr>
+            <w:tcW w:w="2407" w:type="dxa"/>
+          </w:tcPr>
+          <w:p>
+            <w:pPr>
+              <w:keepNext/>
+            </w:pPr>
+            <w:r>
+              <w:t>Vindmølle</w:t>
+            </w:r>
+          </w:p>
+        </w:tc>
+      </w:tr>
+    </w:tbl>
+    <w:p>
+      <w:pPr>
+        <w:pStyle w:val="Billedtekst"/>
+      </w:pPr>
+      <w:bookmarkStart w:id="3" w:name="_Ref514411161"/>
+      <w:r>
+        <w:t xml:space="preserve">Tabel </w:t>
+      </w:r>
+      <w:fldSimple w:instr=" SEQ Tabel \* ARABIC ">
+        <w:r>
+          <w:rPr>
+            <w:noProof/>
+          </w:rPr>
+          <w:t>1</w:t>
+        </w:r>
+      </w:fldSimple>
       <w:bookmarkEnd w:id="3"/>
-      <w:proofErr w:type="spellEnd"/>
-    </w:p>
-    <w:p>
-      <w:r>
-        <w:br w:type="page"/>
-      </w:r>
+      <w:r>
+        <w:t>: Udkast til Smart Grid Info DB</w:t>
+      </w:r>
+    </w:p>
+    <w:p>
+      <w:pPr>
+        <w:pStyle w:val="Overskrift2"/>
+      </w:pPr>
+      <w:proofErr w:type="spellStart"/>
+      <w:r>
+        <w:t>Prosumer</w:t>
+      </w:r>
+      <w:proofErr w:type="spellEnd"/>
+      <w:r>
+        <w:t xml:space="preserve"> Info DB</w:t>
+      </w:r>
+    </w:p>
+    <w:p>
+      <w:proofErr w:type="spellStart"/>
+      <w:r>
+        <w:t>Prosumer</w:t>
+      </w:r>
+      <w:proofErr w:type="spellEnd"/>
+      <w:r>
+        <w:t xml:space="preserve"> Info DB </w:t>
+      </w:r>
+      <w:r>
+        <w:t>indeholder</w:t>
+      </w:r>
+      <w:r>
+        <w:t>,</w:t>
+      </w:r>
+      <w:r>
+        <w:t xml:space="preserve"> s</w:t>
+      </w:r>
+      <w:r>
+        <w:t>om nævnt tidligere</w:t>
+      </w:r>
+      <w:r>
+        <w:t>, informationer om,</w:t>
+      </w:r>
+      <w:r>
+        <w:t xml:space="preserve"> hvor meget de forskellige </w:t>
+      </w:r>
+      <w:proofErr w:type="spellStart"/>
+      <w:r>
+        <w:t>prosumers</w:t>
+      </w:r>
+      <w:proofErr w:type="spellEnd"/>
+      <w:r>
+        <w:t xml:space="preserve"> forventer at bruge af kWh </w:t>
+      </w:r>
+      <w:r>
+        <w:t>på forskellige tidspunkter på dagen.</w:t>
+      </w:r>
+    </w:p>
+    <w:p>
+      <w:r>
+        <w:t>De</w:t>
+      </w:r>
+      <w:r>
+        <w:t xml:space="preserve">nne database skal indeholde et vindue for hvert tidsinterval. I dette tilfælde er der bestem at der skal </w:t>
+      </w:r>
+      <w:r>
+        <w:t>kigges på hver time på et døgn. Dette interval kan sagtens være mindre</w:t>
+      </w:r>
+      <w:r>
+        <w:t xml:space="preserve">. Et mere realistisk interval kunne være et kvarter, men grunden til at der er valgt en time i dette tilfælde er for </w:t>
+      </w:r>
+      <w:r>
+        <w:t>ikke at skulle bruge alt for meget tid på at oprette vinduer. Da denne database er en relationel database, er der valgt</w:t>
+      </w:r>
+      <w:r>
+        <w:t>,</w:t>
+      </w:r>
+      <w:r>
+        <w:t xml:space="preserve"> at hvert vindue</w:t>
+      </w:r>
+      <w:r>
+        <w:t xml:space="preserve"> vises med en tabel. Samtidigt </w:t>
+      </w:r>
+      <w:r>
+        <w:t xml:space="preserve">oprettes der en ekstra tabel, som indeholder alle de </w:t>
+      </w:r>
+      <w:proofErr w:type="spellStart"/>
+      <w:r>
+        <w:t>primary</w:t>
+      </w:r>
+      <w:proofErr w:type="spellEnd"/>
+      <w:r>
+        <w:t xml:space="preserve"> </w:t>
+      </w:r>
+      <w:proofErr w:type="spellStart"/>
+      <w:r>
+        <w:t>keys</w:t>
+      </w:r>
+      <w:proofErr w:type="spellEnd"/>
+      <w:r>
+        <w:t xml:space="preserve"> (Id)</w:t>
+      </w:r>
+      <w:r>
+        <w:t xml:space="preserve"> for </w:t>
+      </w:r>
+      <w:proofErr w:type="spellStart"/>
+      <w:r>
+        <w:t>Prosumers</w:t>
+      </w:r>
+      <w:proofErr w:type="spellEnd"/>
+      <w:r>
+        <w:t>.</w:t>
+      </w:r>
+      <w:r>
+        <w:t xml:space="preserve"> Resten af tabellerne indeholder så </w:t>
+      </w:r>
+      <w:proofErr w:type="spellStart"/>
+      <w:r>
+        <w:t>foreign</w:t>
+      </w:r>
+      <w:proofErr w:type="spellEnd"/>
+      <w:r>
+        <w:t xml:space="preserve"> </w:t>
+      </w:r>
+      <w:proofErr w:type="spellStart"/>
+      <w:r>
+        <w:t>keys</w:t>
+      </w:r>
+      <w:proofErr w:type="spellEnd"/>
+      <w:r>
+        <w:t xml:space="preserve"> til de </w:t>
+      </w:r>
+      <w:proofErr w:type="spellStart"/>
+      <w:r>
+        <w:t>primary</w:t>
+      </w:r>
+      <w:proofErr w:type="spellEnd"/>
+      <w:r>
+        <w:t xml:space="preserve"> </w:t>
+      </w:r>
+      <w:proofErr w:type="spellStart"/>
+      <w:r>
+        <w:t>keys</w:t>
+      </w:r>
+      <w:proofErr w:type="spellEnd"/>
+      <w:r>
+        <w:t>.</w:t>
+      </w:r>
+    </w:p>
+    <w:p>
+      <w:r>
+        <w:t xml:space="preserve">Der </w:t>
+      </w:r>
+      <w:r>
+        <w:t>skal</w:t>
+      </w:r>
+      <w:r>
+        <w:t xml:space="preserve"> derfor oprettes 25 tabeller i denne datab</w:t>
+      </w:r>
+      <w:r>
+        <w:t>ase</w:t>
+      </w:r>
+      <w:r>
+        <w:t xml:space="preserve"> i alt.</w:t>
+      </w:r>
+      <w:r>
+        <w:t xml:space="preserve"> På </w:t>
+      </w:r>
+      <w:r>
+        <w:fldChar w:fldCharType="begin"/>
+      </w:r>
+      <w:r>
+        <w:instrText xml:space="preserve"> REF _Ref514412854 \h </w:instrText>
+      </w:r>
+      <w:r>
+        <w:fldChar w:fldCharType="separate"/>
+      </w:r>
+      <w:r>
+        <w:t xml:space="preserve">Tabel </w:t>
+      </w:r>
+      <w:r>
+        <w:rPr>
+          <w:noProof/>
+        </w:rPr>
+        <w:t>2</w:t>
+      </w:r>
+      <w:r>
+        <w:fldChar w:fldCharType="end"/>
+      </w:r>
+      <w:r>
+        <w:t xml:space="preserve"> </w:t>
+      </w:r>
+      <w:r>
+        <w:t xml:space="preserve">ses et udkast til en tabel over en bestemt tidsperiode i </w:t>
+      </w:r>
+      <w:proofErr w:type="spellStart"/>
+      <w:r>
+        <w:t>Prosumer</w:t>
+      </w:r>
+      <w:proofErr w:type="spellEnd"/>
+      <w:r>
+        <w:t xml:space="preserve"> Info databasen.</w:t>
+      </w:r>
+    </w:p>
+    <w:tbl>
+      <w:tblPr>
+        <w:tblStyle w:val="Tabel-Gitter"/>
+        <w:tblW w:w="0" w:type="auto"/>
+        <w:tblLook w:val="04A0" w:firstRow="1" w:lastRow="0" w:firstColumn="1" w:lastColumn="0" w:noHBand="0" w:noVBand="1"/>
+      </w:tblPr>
+      <w:tblGrid>
+        <w:gridCol w:w="4814"/>
+        <w:gridCol w:w="4814"/>
+      </w:tblGrid>
+      <w:tr>
+        <w:tc>
+          <w:tcPr>
+            <w:tcW w:w="4814" w:type="dxa"/>
+          </w:tcPr>
+          <w:p>
+            <w:r>
+              <w:t>Id</w:t>
+            </w:r>
+          </w:p>
+        </w:tc>
+        <w:tc>
+          <w:tcPr>
+            <w:tcW w:w="4814" w:type="dxa"/>
+          </w:tcPr>
+          <w:p>
+            <w:r>
+              <w:t>Forbrug</w:t>
+            </w:r>
+            <w:r>
+              <w:t>(kWh)</w:t>
+            </w:r>
+          </w:p>
+        </w:tc>
+      </w:tr>
+      <w:tr>
+        <w:tc>
+          <w:tcPr>
+            <w:tcW w:w="4814" w:type="dxa"/>
+          </w:tcPr>
+          <w:p>
+            <w:r>
+              <w:t>1</w:t>
+            </w:r>
+          </w:p>
+        </w:tc>
+        <w:tc>
+          <w:tcPr>
+            <w:tcW w:w="4814" w:type="dxa"/>
+          </w:tcPr>
+          <w:p>
+            <w:r>
+              <w:t>2</w:t>
+            </w:r>
+          </w:p>
+        </w:tc>
+      </w:tr>
+      <w:tr>
+        <w:tc>
+          <w:tcPr>
+            <w:tcW w:w="4814" w:type="dxa"/>
+          </w:tcPr>
+          <w:p>
+            <w:r>
+              <w:t>2</w:t>
+            </w:r>
+          </w:p>
+        </w:tc>
+        <w:tc>
+          <w:tcPr>
+            <w:tcW w:w="4814" w:type="dxa"/>
+          </w:tcPr>
+          <w:p>
+            <w:pPr>
+              <w:keepNext/>
+            </w:pPr>
+            <w:r>
+              <w:t>15</w:t>
+            </w:r>
+          </w:p>
+        </w:tc>
+      </w:tr>
+    </w:tbl>
+    <w:p>
+      <w:pPr>
+        <w:pStyle w:val="Billedtekst"/>
+      </w:pPr>
+      <w:bookmarkStart w:id="4" w:name="_Ref514412854"/>
+      <w:r>
+        <w:t xml:space="preserve">Tabel </w:t>
+      </w:r>
+      <w:fldSimple w:instr=" SEQ Tabel \* ARABIC ">
+        <w:r>
+          <w:rPr>
+            <w:noProof/>
+          </w:rPr>
+          <w:t>2</w:t>
+        </w:r>
+      </w:fldSimple>
+      <w:bookmarkEnd w:id="4"/>
+      <w:r>
+        <w:t xml:space="preserve">: Udkast til </w:t>
+      </w:r>
+      <w:proofErr w:type="spellStart"/>
+      <w:r>
+        <w:t>Prosumer</w:t>
+      </w:r>
+      <w:proofErr w:type="spellEnd"/>
+      <w:r>
+        <w:t xml:space="preserve"> Info DB</w:t>
+      </w:r>
+    </w:p>
+    <w:p>
+      <w:pPr>
+        <w:pStyle w:val="Overskrift2"/>
+      </w:pPr>
+      <w:proofErr w:type="spellStart"/>
+      <w:r>
+        <w:t>Trader</w:t>
+      </w:r>
+      <w:proofErr w:type="spellEnd"/>
+      <w:r>
+        <w:t xml:space="preserve"> I</w:t>
+      </w:r>
+      <w:r>
+        <w:t>nfo DB</w:t>
+      </w:r>
+    </w:p>
+    <w:p>
+      <w:proofErr w:type="spellStart"/>
+      <w:r>
+        <w:t>Trader</w:t>
+      </w:r>
+      <w:proofErr w:type="spellEnd"/>
+      <w:r>
+        <w:t xml:space="preserve"> Info DB indeholder s</w:t>
+      </w:r>
+      <w:r>
+        <w:t>om nævnt tidligere</w:t>
+      </w:r>
+      <w:r>
+        <w:t xml:space="preserve"> informationer</w:t>
+      </w:r>
+      <w:r>
+        <w:t xml:space="preserve"> om </w:t>
+      </w:r>
+      <w:r>
+        <w:t xml:space="preserve">handlerne mellem </w:t>
+      </w:r>
+      <w:proofErr w:type="spellStart"/>
+      <w:r>
+        <w:t>prosumerne</w:t>
+      </w:r>
+      <w:proofErr w:type="spellEnd"/>
+      <w:r>
+        <w:t>. Dette er både handler som er sket i fortiden, sker nu eller sker i fremtiden.</w:t>
+      </w:r>
+      <w:bookmarkStart w:id="5" w:name="_GoBack"/>
+      <w:bookmarkEnd w:id="5"/>
     </w:p>
     <w:p>
       <w:pPr>
         <w:pStyle w:val="Overskrift1"/>
       </w:pPr>
-      <w:bookmarkStart w:id="4" w:name="_Toc514235528"/>
+    </w:p>
+    <w:p>
+      <w:pPr>
+        <w:pStyle w:val="Overskrift1"/>
+        <w:rPr>
+          <w:lang w:val="en-US"/>
+        </w:rPr>
+      </w:pPr>
+      <w:r>
+        <w:rPr>
+          <w:lang w:val="en-US"/>
+        </w:rPr>
+        <w:t>Blockchain Ledger</w:t>
+      </w:r>
+      <w:bookmarkEnd w:id="2"/>
+    </w:p>
+    <w:p>
+      <w:pPr>
+        <w:rPr>
+          <w:lang w:val="en-US"/>
+        </w:rPr>
+      </w:pPr>
+      <w:r>
+        <w:rPr>
+          <w:lang w:val="en-US"/>
+        </w:rPr>
+        <w:br w:type="page"/>
+      </w:r>
+    </w:p>
+    <w:p>
+      <w:pPr>
+        <w:pStyle w:val="Overskrift1"/>
+      </w:pPr>
+      <w:bookmarkStart w:id="6" w:name="_Toc514235528"/>
       <w:r>
         <w:lastRenderedPageBreak/>
         <w:t>Er Jesper Demens?</w:t>
       </w:r>
-      <w:bookmarkEnd w:id="4"/>
+      <w:bookmarkEnd w:id="6"/>
     </w:p>
     <w:p>
       <w:r>
@@ -1403,6 +2121,7 @@
         <w:docPartUnique/>
       </w:docPartObj>
     </w:sdtPr>
+    <w:sdtEndPr/>
     <w:sdtContent>
       <w:sdt>
         <w:sdtPr>
@@ -1412,6 +2131,7 @@
             <w:docPartUnique/>
           </w:docPartObj>
         </w:sdtPr>
+        <w:sdtEndPr/>
         <w:sdtContent>
           <w:p>
             <w:pPr>
@@ -2083,6 +2803,28 @@
       <w:szCs w:val="32"/>
     </w:rPr>
   </w:style>
+  <w:style w:type="paragraph" w:styleId="Overskrift2">
+    <w:name w:val="heading 2"/>
+    <w:basedOn w:val="Normal"/>
+    <w:next w:val="Normal"/>
+    <w:link w:val="Overskrift2Tegn"/>
+    <w:uiPriority w:val="9"/>
+    <w:unhideWhenUsed/>
+    <w:qFormat/>
+    <w:rsid w:val="00AA0ABE"/>
+    <w:pPr>
+      <w:keepNext/>
+      <w:keepLines/>
+      <w:spacing w:before="40" w:after="0"/>
+      <w:outlineLvl w:val="1"/>
+    </w:pPr>
+    <w:rPr>
+      <w:rFonts w:asciiTheme="majorHAnsi" w:eastAsiaTheme="majorEastAsia" w:hAnsiTheme="majorHAnsi" w:cstheme="majorBidi"/>
+      <w:color w:val="2F5496" w:themeColor="accent1" w:themeShade="BF"/>
+      <w:sz w:val="26"/>
+      <w:szCs w:val="26"/>
+    </w:rPr>
+  </w:style>
   <w:style w:type="character" w:default="1" w:styleId="Standardskrifttypeiafsnit">
     <w:name w:val="Default Paragraph Font"/>
     <w:uiPriority w:val="1"/>
@@ -2285,6 +3027,38 @@
     <w:link w:val="Ingenafstand"/>
     <w:uiPriority w:val="1"/>
     <w:rsid w:val="002207E6"/>
+  </w:style>
+  <w:style w:type="character" w:customStyle="1" w:styleId="Overskrift2Tegn">
+    <w:name w:val="Overskrift 2 Tegn"/>
+    <w:basedOn w:val="Standardskrifttypeiafsnit"/>
+    <w:link w:val="Overskrift2"/>
+    <w:uiPriority w:val="9"/>
+    <w:rsid w:val="00AA0ABE"/>
+    <w:rPr>
+      <w:rFonts w:asciiTheme="majorHAnsi" w:eastAsiaTheme="majorEastAsia" w:hAnsiTheme="majorHAnsi" w:cstheme="majorBidi"/>
+      <w:color w:val="2F5496" w:themeColor="accent1" w:themeShade="BF"/>
+      <w:sz w:val="26"/>
+      <w:szCs w:val="26"/>
+    </w:rPr>
+  </w:style>
+  <w:style w:type="paragraph" w:styleId="Billedtekst">
+    <w:name w:val="caption"/>
+    <w:basedOn w:val="Normal"/>
+    <w:next w:val="Normal"/>
+    <w:uiPriority w:val="35"/>
+    <w:unhideWhenUsed/>
+    <w:qFormat/>
+    <w:rsid w:val="00C705CD"/>
+    <w:pPr>
+      <w:spacing w:after="200" w:line="240" w:lineRule="auto"/>
+    </w:pPr>
+    <w:rPr>
+      <w:i/>
+      <w:iCs/>
+      <w:color w:val="44546A" w:themeColor="text2"/>
+      <w:sz w:val="18"/>
+      <w:szCs w:val="18"/>
+    </w:rPr>
   </w:style>
 </w:styles>
 </file>
@@ -2555,7 +3329,7 @@
 </file>
 
 <file path=customXml/itemProps1.xml><?xml version="1.0" encoding="utf-8"?>
-<ds:datastoreItem xmlns:ds="http://schemas.openxmlformats.org/officeDocument/2006/customXml" ds:itemID="{D9A7EB64-21F9-49AC-A6AE-40BA9F9C11D4}">
+<ds:datastoreItem xmlns:ds="http://schemas.openxmlformats.org/officeDocument/2006/customXml" ds:itemID="{A25E80B1-005D-43EE-AF5B-CBD417BF9F04}">
   <ds:schemaRefs>
     <ds:schemaRef ds:uri="http://schemas.openxmlformats.org/officeDocument/2006/bibliography"/>
   </ds:schemaRefs>

</xml_diff>

<commit_message>
Sat forklaring på blockchain ledgers ind. Nu skal det vel bare beskrives hvordan vi har gjort det.
</commit_message>
<xml_diff>
--- a/F18I4DABH4Gr9.docx
+++ b/F18I4DABH4Gr9.docx
@@ -1038,15 +1038,7 @@
       </w:r>
       <w:proofErr w:type="spellEnd"/>
       <w:r>
-        <w:t xml:space="preserve"> Info DB skal være en Dokument database, da tabellerne hele tiden bliver opdateret med </w:t>
-      </w:r>
-      <w:proofErr w:type="gramStart"/>
-      <w:r>
-        <w:t>nye</w:t>
-      </w:r>
-      <w:proofErr w:type="gramEnd"/>
-      <w:r>
-        <w:t xml:space="preserve"> handler mellem </w:t>
+        <w:t xml:space="preserve"> Info DB skal være en Dokument database, da tabellerne hele tiden bliver opdateret med nye handler mellem </w:t>
       </w:r>
       <w:r>
         <w:t>beboerne</w:t>
@@ -1489,14 +1481,27 @@
       <w:r>
         <w:t xml:space="preserve">Tabel </w:t>
       </w:r>
-      <w:fldSimple w:instr=" SEQ Tabel \* ARABIC ">
-        <w:r>
-          <w:rPr>
-            <w:noProof/>
-          </w:rPr>
-          <w:t>1</w:t>
-        </w:r>
-      </w:fldSimple>
+      <w:r>
+        <w:fldChar w:fldCharType="begin"/>
+      </w:r>
+      <w:r>
+        <w:instrText xml:space="preserve"> SEQ Tabel \* ARABIC </w:instrText>
+      </w:r>
+      <w:r>
+        <w:fldChar w:fldCharType="separate"/>
+      </w:r>
+      <w:r>
+        <w:rPr>
+          <w:noProof/>
+        </w:rPr>
+        <w:t>1</w:t>
+      </w:r>
+      <w:r>
+        <w:rPr>
+          <w:noProof/>
+        </w:rPr>
+        <w:fldChar w:fldCharType="end"/>
+      </w:r>
       <w:bookmarkEnd w:id="3"/>
       <w:r>
         <w:t>: Udkast til Smart Grid Info DB</w:t>
@@ -1791,14 +1796,27 @@
       <w:r>
         <w:t xml:space="preserve">Tabel </w:t>
       </w:r>
-      <w:fldSimple w:instr=" SEQ Tabel \* ARABIC ">
-        <w:r>
-          <w:rPr>
-            <w:noProof/>
-          </w:rPr>
-          <w:t>2</w:t>
-        </w:r>
-      </w:fldSimple>
+      <w:r>
+        <w:fldChar w:fldCharType="begin"/>
+      </w:r>
+      <w:r>
+        <w:instrText xml:space="preserve"> SEQ Tabel \* ARABIC </w:instrText>
+      </w:r>
+      <w:r>
+        <w:fldChar w:fldCharType="separate"/>
+      </w:r>
+      <w:r>
+        <w:rPr>
+          <w:noProof/>
+        </w:rPr>
+        <w:t>2</w:t>
+      </w:r>
+      <w:r>
+        <w:rPr>
+          <w:noProof/>
+        </w:rPr>
+        <w:fldChar w:fldCharType="end"/>
+      </w:r>
       <w:bookmarkEnd w:id="4"/>
       <w:r>
         <w:t xml:space="preserve">: Udkast til </w:t>
@@ -1857,8 +1875,6 @@
       <w:r>
         <w:t>. Dette er både handler som er sket i fortiden, sker nu eller sker i fremtiden.</w:t>
       </w:r>
-      <w:bookmarkStart w:id="5" w:name="_GoBack"/>
-      <w:bookmarkEnd w:id="5"/>
     </w:p>
     <w:p>
       <w:pPr>
@@ -1868,28 +1884,107 @@
     <w:p>
       <w:pPr>
         <w:pStyle w:val="Overskrift1"/>
-        <w:rPr>
-          <w:lang w:val="en-US"/>
-        </w:rPr>
       </w:pPr>
       <w:r>
-        <w:rPr>
-          <w:lang w:val="en-US"/>
-        </w:rPr>
-        <w:t>Blockchain Ledger</w:t>
+        <w:t xml:space="preserve">Blockchain </w:t>
+      </w:r>
+      <w:proofErr w:type="spellStart"/>
+      <w:r>
+        <w:t>Ledger</w:t>
       </w:r>
       <w:bookmarkEnd w:id="2"/>
-    </w:p>
-    <w:p>
-      <w:pPr>
-        <w:rPr>
-          <w:lang w:val="en-US"/>
-        </w:rPr>
-      </w:pPr>
-      <w:r>
-        <w:rPr>
-          <w:lang w:val="en-US"/>
-        </w:rPr>
+      <w:proofErr w:type="spellEnd"/>
+    </w:p>
+    <w:p>
+      <w:r>
+        <w:t>For at vide noget om blo</w:t>
+      </w:r>
+      <w:r>
+        <w:t xml:space="preserve">ckchain </w:t>
+      </w:r>
+      <w:proofErr w:type="spellStart"/>
+      <w:r>
+        <w:t>ledgers</w:t>
+      </w:r>
+      <w:proofErr w:type="spellEnd"/>
+      <w:r>
+        <w:t xml:space="preserve">, så har man behov for at vide noget om </w:t>
+      </w:r>
+      <w:proofErr w:type="spellStart"/>
+      <w:r>
+        <w:t>blockchaining</w:t>
+      </w:r>
+      <w:proofErr w:type="spellEnd"/>
+      <w:r>
+        <w:t>.</w:t>
+      </w:r>
+    </w:p>
+    <w:p>
+      <w:proofErr w:type="spellStart"/>
+      <w:r>
+        <w:lastRenderedPageBreak/>
+        <w:t>Blockchaining</w:t>
+      </w:r>
+      <w:proofErr w:type="spellEnd"/>
+      <w:r>
+        <w:t xml:space="preserve"> er en kæde af transaktioner der hver transaktion kan blive kaldt en blok. Informationen i denne blok bliver kaldt </w:t>
+      </w:r>
+      <w:proofErr w:type="spellStart"/>
+      <w:r>
+        <w:t>ledgers</w:t>
+      </w:r>
+      <w:proofErr w:type="spellEnd"/>
+      <w:r>
+        <w:t xml:space="preserve">. </w:t>
+      </w:r>
+      <w:proofErr w:type="spellStart"/>
+      <w:r>
+        <w:t>Ledger</w:t>
+      </w:r>
+      <w:proofErr w:type="spellEnd"/>
+      <w:r>
+        <w:t xml:space="preserve"> delen kan bestå af information om senderen, selve blokkens data i form af en hash og </w:t>
+      </w:r>
+      <w:proofErr w:type="spellStart"/>
+      <w:r>
+        <w:t>tilsidst</w:t>
+      </w:r>
+      <w:proofErr w:type="spellEnd"/>
+      <w:r>
+        <w:t xml:space="preserve"> hvem der skal modtage denne data.</w:t>
+      </w:r>
+    </w:p>
+    <w:p>
+      <w:r>
+        <w:t xml:space="preserve">Princippet er at alle transaktioner bliver </w:t>
+      </w:r>
+      <w:r>
+        <w:t xml:space="preserve">gemt og de udgør så en kæde af transaktioner så man kan altid spore hvor transaktionen kommer fra. Det er Block </w:t>
+      </w:r>
+      <w:proofErr w:type="spellStart"/>
+      <w:r>
+        <w:t>Chaining</w:t>
+      </w:r>
+      <w:proofErr w:type="spellEnd"/>
+      <w:r>
+        <w:t>.</w:t>
+      </w:r>
+    </w:p>
+    <w:p>
+      <w:r>
+        <w:t xml:space="preserve">Informationen i Blokken som skal bruges til at identificere blokken og hvem den kommer fra bliver kaldt Blockchain </w:t>
+      </w:r>
+      <w:proofErr w:type="spellStart"/>
+      <w:r>
+        <w:t>ledgers</w:t>
+      </w:r>
+      <w:proofErr w:type="spellEnd"/>
+      <w:r>
+        <w:t>.</w:t>
+      </w:r>
+      <w:bookmarkStart w:id="5" w:name="_GoBack"/>
+      <w:bookmarkEnd w:id="5"/>
+      <w:r>
         <w:br w:type="page"/>
       </w:r>
     </w:p>
@@ -2170,8 +2265,9 @@
               <w:rPr>
                 <w:b/>
                 <w:bCs/>
-              </w:rPr>
-              <w:t>2</w:t>
+                <w:noProof/>
+              </w:rPr>
+              <w:t>6</w:t>
             </w:r>
             <w:r>
               <w:rPr>
@@ -2214,8 +2310,9 @@
               <w:rPr>
                 <w:b/>
                 <w:bCs/>
-              </w:rPr>
-              <w:t>2</w:t>
+                <w:noProof/>
+              </w:rPr>
+              <w:t>6</w:t>
             </w:r>
             <w:r>
               <w:rPr>
@@ -3329,7 +3426,7 @@
 </file>
 
 <file path=customXml/itemProps1.xml><?xml version="1.0" encoding="utf-8"?>
-<ds:datastoreItem xmlns:ds="http://schemas.openxmlformats.org/officeDocument/2006/customXml" ds:itemID="{A25E80B1-005D-43EE-AF5B-CBD417BF9F04}">
+<ds:datastoreItem xmlns:ds="http://schemas.openxmlformats.org/officeDocument/2006/customXml" ds:itemID="{8D3E04D2-533A-473D-97D3-AF7700BECB9A}">
   <ds:schemaRefs>
     <ds:schemaRef ds:uri="http://schemas.openxmlformats.org/officeDocument/2006/bibliography"/>
   </ds:schemaRefs>

</xml_diff>

<commit_message>
Beskrevet Trader Info ERD i Journalen
</commit_message>
<xml_diff>
--- a/F18I4DABH4Gr9.docx
+++ b/F18I4DABH4Gr9.docx
@@ -1784,14 +1784,27 @@
       <w:r>
         <w:t xml:space="preserve">Tabel </w:t>
       </w:r>
-      <w:fldSimple w:instr=" SEQ Tabel \* ARABIC ">
-        <w:r>
-          <w:rPr>
-            <w:noProof/>
-          </w:rPr>
-          <w:t>1</w:t>
-        </w:r>
-      </w:fldSimple>
+      <w:r>
+        <w:fldChar w:fldCharType="begin"/>
+      </w:r>
+      <w:r>
+        <w:instrText xml:space="preserve"> SEQ Tabel \* ARABIC </w:instrText>
+      </w:r>
+      <w:r>
+        <w:fldChar w:fldCharType="separate"/>
+      </w:r>
+      <w:r>
+        <w:rPr>
+          <w:noProof/>
+        </w:rPr>
+        <w:t>1</w:t>
+      </w:r>
+      <w:r>
+        <w:rPr>
+          <w:noProof/>
+        </w:rPr>
+        <w:fldChar w:fldCharType="end"/>
+      </w:r>
       <w:bookmarkEnd w:id="4"/>
       <w:r>
         <w:t>: Udkast til Smart Grid Info DB</w:t>
@@ -2083,14 +2096,27 @@
       <w:r>
         <w:t xml:space="preserve">Tabel </w:t>
       </w:r>
-      <w:fldSimple w:instr=" SEQ Tabel \* ARABIC ">
-        <w:r>
-          <w:rPr>
-            <w:noProof/>
-          </w:rPr>
-          <w:t>2</w:t>
-        </w:r>
-      </w:fldSimple>
+      <w:r>
+        <w:fldChar w:fldCharType="begin"/>
+      </w:r>
+      <w:r>
+        <w:instrText xml:space="preserve"> SEQ Tabel \* ARABIC </w:instrText>
+      </w:r>
+      <w:r>
+        <w:fldChar w:fldCharType="separate"/>
+      </w:r>
+      <w:r>
+        <w:rPr>
+          <w:noProof/>
+        </w:rPr>
+        <w:t>2</w:t>
+      </w:r>
+      <w:r>
+        <w:rPr>
+          <w:noProof/>
+        </w:rPr>
+        <w:fldChar w:fldCharType="end"/>
+      </w:r>
       <w:bookmarkEnd w:id="6"/>
       <w:r>
         <w:t xml:space="preserve">: Udkast til </w:t>
@@ -2369,27 +2395,14 @@
       <w:r>
         <w:t xml:space="preserve">Figur </w:t>
       </w:r>
-      <w:r>
-        <w:fldChar w:fldCharType="begin"/>
-      </w:r>
-      <w:r>
-        <w:instrText xml:space="preserve"> SEQ Figur \* ARABIC </w:instrText>
-      </w:r>
-      <w:r>
-        <w:fldChar w:fldCharType="separate"/>
-      </w:r>
-      <w:r>
-        <w:rPr>
-          <w:noProof/>
-        </w:rPr>
-        <w:t>1</w:t>
-      </w:r>
-      <w:r>
-        <w:rPr>
-          <w:noProof/>
-        </w:rPr>
-        <w:fldChar w:fldCharType="end"/>
-      </w:r>
+      <w:fldSimple w:instr=" SEQ Figur \* ARABIC ">
+        <w:r>
+          <w:rPr>
+            <w:noProof/>
+          </w:rPr>
+          <w:t>1</w:t>
+        </w:r>
+      </w:fldSimple>
       <w:bookmarkEnd w:id="8"/>
       <w:r>
         <w:t xml:space="preserve"> Klassediagram over </w:t>
@@ -2654,27 +2667,14 @@
       <w:r>
         <w:t xml:space="preserve">Figur </w:t>
       </w:r>
-      <w:r>
-        <w:fldChar w:fldCharType="begin"/>
-      </w:r>
-      <w:r>
-        <w:instrText xml:space="preserve"> SEQ Figur \* ARABIC </w:instrText>
-      </w:r>
-      <w:r>
-        <w:fldChar w:fldCharType="separate"/>
-      </w:r>
-      <w:r>
-        <w:rPr>
-          <w:noProof/>
-        </w:rPr>
-        <w:t>2</w:t>
-      </w:r>
-      <w:r>
-        <w:rPr>
-          <w:noProof/>
-        </w:rPr>
-        <w:fldChar w:fldCharType="end"/>
-      </w:r>
+      <w:fldSimple w:instr=" SEQ Figur \* ARABIC ">
+        <w:r>
+          <w:rPr>
+            <w:noProof/>
+          </w:rPr>
+          <w:t>2</w:t>
+        </w:r>
+      </w:fldSimple>
       <w:bookmarkEnd w:id="9"/>
       <w:r>
         <w:t xml:space="preserve"> </w:t>
@@ -2696,10 +2696,7 @@
         <w:t xml:space="preserve"> Info</w:t>
       </w:r>
     </w:p>
-    <w:p>
-      <w:bookmarkStart w:id="10" w:name="_GoBack"/>
-      <w:bookmarkEnd w:id="10"/>
-    </w:p>
+    <w:p/>
     <w:p>
       <w:r>
         <w:rPr>
@@ -2743,6 +2740,31 @@
       </w:r>
     </w:p>
     <w:p>
+      <w:r>
+        <w:t xml:space="preserve">Her ses ERD for </w:t>
+      </w:r>
+      <w:proofErr w:type="spellStart"/>
+      <w:r>
+        <w:t>Trader</w:t>
+      </w:r>
+      <w:proofErr w:type="spellEnd"/>
+      <w:r>
+        <w:t xml:space="preserve"> Info. Den har en relation til Producer, Consumer og Trade.</w:t>
+      </w:r>
+    </w:p>
+    <w:p>
+      <w:r>
+        <w:t>Producer indeholder ID, salg og type, imens Consumer indeholder ID, køb, købt fra og type.</w:t>
+      </w:r>
+    </w:p>
+    <w:p>
+      <w:r>
+        <w:t>Trade indeholder lister med alle Consumers, Producers, produktion af strøm og forbrug af strømmen. Ved hjælp af denne Trade kan man se både hvad der bliver brugt og købt i løbet af en opdatering fra Smart Meter.</w:t>
+      </w:r>
+      <w:bookmarkStart w:id="10" w:name="_GoBack"/>
+      <w:bookmarkEnd w:id="10"/>
+    </w:p>
+    <w:p>
       <w:pPr>
         <w:pStyle w:val="Overskrift2"/>
       </w:pPr>
@@ -2781,7 +2803,11 @@
         <w:t xml:space="preserve"> er en husstand eller virksomhed</w:t>
       </w:r>
       <w:r>
-        <w:t xml:space="preserve">, om produktionstypen er en solcelle eller en vindmølle osv. </w:t>
+        <w:t xml:space="preserve">, om </w:t>
+      </w:r>
+      <w:r>
+        <w:lastRenderedPageBreak/>
+        <w:t xml:space="preserve">produktionstypen er en solcelle eller en vindmølle osv. </w:t>
       </w:r>
       <w:r>
         <w:t>bliver der genereret forskellige værdier baseret på typen af grunden.</w:t>
@@ -2859,7 +2885,6 @@
       </w:pPr>
       <w:bookmarkStart w:id="12" w:name="_Toc514935504"/>
       <w:r>
-        <w:lastRenderedPageBreak/>
         <w:t>Blockchain</w:t>
       </w:r>
       <w:bookmarkEnd w:id="12"/>
@@ -3163,7 +3188,7 @@
                 <w:bCs/>
                 <w:noProof/>
               </w:rPr>
-              <w:t>6</w:t>
+              <w:t>8</w:t>
             </w:r>
             <w:r>
               <w:rPr>
@@ -3208,7 +3233,7 @@
                 <w:bCs/>
                 <w:noProof/>
               </w:rPr>
-              <w:t>6</w:t>
+              <w:t>8</w:t>
             </w:r>
             <w:r>
               <w:rPr>
@@ -4402,7 +4427,7 @@
 </file>
 
 <file path=customXml/itemProps1.xml><?xml version="1.0" encoding="utf-8"?>
-<ds:datastoreItem xmlns:ds="http://schemas.openxmlformats.org/officeDocument/2006/customXml" ds:itemID="{B9BFEDE0-AA36-4535-A119-9C367F230CCF}">
+<ds:datastoreItem xmlns:ds="http://schemas.openxmlformats.org/officeDocument/2006/customXml" ds:itemID="{1529D4C5-9C73-421E-ADC8-6DEDEED95A2D}">
   <ds:schemaRefs>
     <ds:schemaRef ds:uri="http://schemas.openxmlformats.org/officeDocument/2006/bibliography"/>
   </ds:schemaRefs>

</xml_diff>

<commit_message>
Journalen har nu DDD og en beskrivelse af den.
</commit_message>
<xml_diff>
--- a/F18I4DABH4Gr9.docx
+++ b/F18I4DABH4Gr9.docx
@@ -1485,24 +1485,98 @@
     </w:p>
     <w:p/>
     <w:p>
+      <w:r>
+        <w:rPr>
+          <w:noProof/>
+        </w:rPr>
+        <w:drawing>
+          <wp:inline distT="0" distB="0" distL="0" distR="0" wp14:anchorId="2341A1A6" wp14:editId="336E255A">
+            <wp:extent cx="6120130" cy="4082415"/>
+            <wp:effectExtent l="0" t="0" r="0" b="0"/>
+            <wp:docPr id="5" name="Billede 5"/>
+            <wp:cNvGraphicFramePr>
+              <a:graphicFrameLocks xmlns:a="http://schemas.openxmlformats.org/drawingml/2006/main" noChangeAspect="1"/>
+            </wp:cNvGraphicFramePr>
+            <a:graphic xmlns:a="http://schemas.openxmlformats.org/drawingml/2006/main">
+              <a:graphicData uri="http://schemas.openxmlformats.org/drawingml/2006/picture">
+                <pic:pic xmlns:pic="http://schemas.openxmlformats.org/drawingml/2006/picture">
+                  <pic:nvPicPr>
+                    <pic:cNvPr id="1" name=""/>
+                    <pic:cNvPicPr/>
+                  </pic:nvPicPr>
+                  <pic:blipFill>
+                    <a:blip r:embed="rId8"/>
+                    <a:stretch>
+                      <a:fillRect/>
+                    </a:stretch>
+                  </pic:blipFill>
+                  <pic:spPr>
+                    <a:xfrm>
+                      <a:off x="0" y="0"/>
+                      <a:ext cx="6120130" cy="4082415"/>
+                    </a:xfrm>
+                    <a:prstGeom prst="rect">
+                      <a:avLst/>
+                    </a:prstGeom>
+                  </pic:spPr>
+                </pic:pic>
+              </a:graphicData>
+            </a:graphic>
+          </wp:inline>
+        </w:drawing>
+      </w:r>
+    </w:p>
+    <w:p>
+      <w:r>
+        <w:t xml:space="preserve">Som der kan ses på DDD så har vi fra problemdomænet prøvet at sætte det ind i det tekniske domæne så vi kan analysere og udbygge systemet bedre. Ideen er at bag smart meter er der enten en Consumer, Producer eller </w:t>
+      </w:r>
+      <w:proofErr w:type="spellStart"/>
+      <w:r>
+        <w:t>Prosumer</w:t>
+      </w:r>
+      <w:proofErr w:type="spellEnd"/>
+      <w:r>
+        <w:t xml:space="preserve"> som giver eller modtager energi fra kraftværket eller en anden producer/</w:t>
+      </w:r>
+      <w:proofErr w:type="spellStart"/>
+      <w:r>
+        <w:t>prosumer</w:t>
+      </w:r>
+      <w:proofErr w:type="spellEnd"/>
+      <w:r>
+        <w:t xml:space="preserve">. Derfor tillader vi at </w:t>
+      </w:r>
+      <w:proofErr w:type="spellStart"/>
+      <w:r>
+        <w:t>Prosumer</w:t>
+      </w:r>
+      <w:proofErr w:type="spellEnd"/>
+      <w:r>
+        <w:t xml:space="preserve"> (som laver og forbruger energi) at være alene efter Smart Meter som repræsentere enten en Consumer eller Producer.</w:t>
+      </w:r>
+      <w:bookmarkStart w:id="2" w:name="_GoBack"/>
+      <w:bookmarkEnd w:id="2"/>
+    </w:p>
+    <w:p/>
+    <w:p>
       <w:pPr>
         <w:pStyle w:val="Overskrift1"/>
       </w:pPr>
-      <w:bookmarkStart w:id="2" w:name="_Toc514935499"/>
+      <w:bookmarkStart w:id="3" w:name="_Toc514935499"/>
       <w:r>
         <w:t>Udkast til Databaserne</w:t>
       </w:r>
-      <w:bookmarkEnd w:id="2"/>
+      <w:bookmarkEnd w:id="3"/>
     </w:p>
     <w:p>
       <w:pPr>
         <w:pStyle w:val="Overskrift2"/>
       </w:pPr>
-      <w:bookmarkStart w:id="3" w:name="_Toc514935500"/>
+      <w:bookmarkStart w:id="4" w:name="_Toc514935500"/>
       <w:r>
         <w:t>Smart Grid Info DB</w:t>
       </w:r>
-      <w:bookmarkEnd w:id="3"/>
+      <w:bookmarkEnd w:id="4"/>
     </w:p>
     <w:p>
       <w:r>
@@ -1570,7 +1644,11 @@
       </w:r>
       <w:proofErr w:type="spellEnd"/>
       <w:r>
-        <w:t xml:space="preserve"> der er tale om, altså om det er en husstand, virksomhed eller noget andet. Det skal også indeholde, hvilket smartmeter </w:t>
+        <w:t xml:space="preserve"> </w:t>
+      </w:r>
+      <w:r>
+        <w:lastRenderedPageBreak/>
+        <w:t xml:space="preserve">der er tale om, altså om det er en husstand, virksomhed eller noget andet. Det skal også indeholde, hvilket smartmeter </w:t>
       </w:r>
       <w:r>
         <w:t xml:space="preserve">hver </w:t>
@@ -1780,7 +1858,7 @@
       <w:pPr>
         <w:pStyle w:val="Billedtekst"/>
       </w:pPr>
-      <w:bookmarkStart w:id="4" w:name="_Ref514411161"/>
+      <w:bookmarkStart w:id="5" w:name="_Ref514411161"/>
       <w:r>
         <w:t xml:space="preserve">Tabel </w:t>
       </w:r>
@@ -1805,7 +1883,7 @@
         </w:rPr>
         <w:fldChar w:fldCharType="end"/>
       </w:r>
-      <w:bookmarkEnd w:id="4"/>
+      <w:bookmarkEnd w:id="5"/>
       <w:r>
         <w:t>: Udkast til Smart Grid Info DB</w:t>
       </w:r>
@@ -1814,7 +1892,7 @@
       <w:pPr>
         <w:pStyle w:val="Overskrift2"/>
       </w:pPr>
-      <w:bookmarkStart w:id="5" w:name="_Toc514935501"/>
+      <w:bookmarkStart w:id="6" w:name="_Toc514935501"/>
       <w:proofErr w:type="spellStart"/>
       <w:r>
         <w:t>Prosumer</w:t>
@@ -1823,7 +1901,7 @@
       <w:r>
         <w:t xml:space="preserve"> Info DB</w:t>
       </w:r>
-      <w:bookmarkEnd w:id="5"/>
+      <w:bookmarkEnd w:id="6"/>
     </w:p>
     <w:p>
       <w:proofErr w:type="spellStart"/>
@@ -2092,7 +2170,7 @@
       <w:pPr>
         <w:pStyle w:val="Billedtekst"/>
       </w:pPr>
-      <w:bookmarkStart w:id="6" w:name="_Ref514412854"/>
+      <w:bookmarkStart w:id="7" w:name="_Ref514412854"/>
       <w:r>
         <w:t xml:space="preserve">Tabel </w:t>
       </w:r>
@@ -2117,7 +2195,7 @@
         </w:rPr>
         <w:fldChar w:fldCharType="end"/>
       </w:r>
-      <w:bookmarkEnd w:id="6"/>
+      <w:bookmarkEnd w:id="7"/>
       <w:r>
         <w:t xml:space="preserve">: Udkast til </w:t>
       </w:r>
@@ -2152,7 +2230,7 @@
                     <pic:cNvPicPr/>
                   </pic:nvPicPr>
                   <pic:blipFill>
-                    <a:blip r:embed="rId8"/>
+                    <a:blip r:embed="rId9"/>
                     <a:stretch>
                       <a:fillRect/>
                     </a:stretch>
@@ -2177,7 +2255,7 @@
       <w:pPr>
         <w:pStyle w:val="Overskrift2"/>
       </w:pPr>
-      <w:bookmarkStart w:id="7" w:name="_Toc514935502"/>
+      <w:bookmarkStart w:id="8" w:name="_Toc514935502"/>
       <w:proofErr w:type="spellStart"/>
       <w:r>
         <w:t>Trader</w:t>
@@ -2189,7 +2267,7 @@
       <w:r>
         <w:t>nfo DB</w:t>
       </w:r>
-      <w:bookmarkEnd w:id="7"/>
+      <w:bookmarkEnd w:id="8"/>
     </w:p>
     <w:p>
       <w:proofErr w:type="spellStart"/>
@@ -2365,7 +2443,7 @@
                     <pic:cNvPicPr/>
                   </pic:nvPicPr>
                   <pic:blipFill>
-                    <a:blip r:embed="rId9"/>
+                    <a:blip r:embed="rId10"/>
                     <a:stretch>
                       <a:fillRect/>
                     </a:stretch>
@@ -2391,7 +2469,7 @@
         <w:pStyle w:val="Billedtekst"/>
         <w:jc w:val="center"/>
       </w:pPr>
-      <w:bookmarkStart w:id="8" w:name="_Ref515030790"/>
+      <w:bookmarkStart w:id="9" w:name="_Ref515030790"/>
       <w:r>
         <w:t xml:space="preserve">Figur </w:t>
       </w:r>
@@ -2403,7 +2481,7 @@
           <w:t>1</w:t>
         </w:r>
       </w:fldSimple>
-      <w:bookmarkEnd w:id="8"/>
+      <w:bookmarkEnd w:id="9"/>
       <w:r>
         <w:t xml:space="preserve"> Klassediagram over </w:t>
       </w:r>
@@ -2637,7 +2715,7 @@
                     <pic:cNvPicPr/>
                   </pic:nvPicPr>
                   <pic:blipFill>
-                    <a:blip r:embed="rId10"/>
+                    <a:blip r:embed="rId11"/>
                     <a:stretch>
                       <a:fillRect/>
                     </a:stretch>
@@ -2663,7 +2741,7 @@
         <w:pStyle w:val="Billedtekst"/>
         <w:jc w:val="center"/>
       </w:pPr>
-      <w:bookmarkStart w:id="9" w:name="_Ref515032237"/>
+      <w:bookmarkStart w:id="10" w:name="_Ref515032237"/>
       <w:r>
         <w:t xml:space="preserve">Figur </w:t>
       </w:r>
@@ -2675,7 +2753,7 @@
           <w:t>2</w:t>
         </w:r>
       </w:fldSimple>
-      <w:bookmarkEnd w:id="9"/>
+      <w:bookmarkEnd w:id="10"/>
       <w:r>
         <w:t xml:space="preserve"> </w:t>
       </w:r>
@@ -2718,7 +2796,7 @@
                     <pic:cNvPicPr/>
                   </pic:nvPicPr>
                   <pic:blipFill>
-                    <a:blip r:embed="rId11"/>
+                    <a:blip r:embed="rId12"/>
                     <a:stretch>
                       <a:fillRect/>
                     </a:stretch>
@@ -2761,8 +2839,6 @@
       <w:r>
         <w:t>Trade indeholder lister med alle Consumers, Producers, produktion af strøm og forbrug af strømmen. Ved hjælp af denne Trade kan man se både hvad der bliver brugt og købt i løbet af en opdatering fra Smart Meter.</w:t>
       </w:r>
-      <w:bookmarkStart w:id="10" w:name="_GoBack"/>
-      <w:bookmarkEnd w:id="10"/>
     </w:p>
     <w:p>
       <w:pPr>
@@ -3090,7 +3166,7 @@
     </w:sdt>
     <w:p/>
     <w:sectPr>
-      <w:footerReference w:type="default" r:id="rId12"/>
+      <w:footerReference w:type="default" r:id="rId13"/>
       <w:pgSz w:w="11906" w:h="16838"/>
       <w:pgMar w:top="1701" w:right="1134" w:bottom="1701" w:left="1134" w:header="708" w:footer="708" w:gutter="0"/>
       <w:pgNumType w:start="0"/>
@@ -3188,7 +3264,7 @@
                 <w:bCs/>
                 <w:noProof/>
               </w:rPr>
-              <w:t>8</w:t>
+              <w:t>3</w:t>
             </w:r>
             <w:r>
               <w:rPr>
@@ -3233,7 +3309,7 @@
                 <w:bCs/>
                 <w:noProof/>
               </w:rPr>
-              <w:t>8</w:t>
+              <w:t>9</w:t>
             </w:r>
             <w:r>
               <w:rPr>
@@ -4427,7 +4503,7 @@
 </file>
 
 <file path=customXml/itemProps1.xml><?xml version="1.0" encoding="utf-8"?>
-<ds:datastoreItem xmlns:ds="http://schemas.openxmlformats.org/officeDocument/2006/customXml" ds:itemID="{1529D4C5-9C73-421E-ADC8-6DEDEED95A2D}">
+<ds:datastoreItem xmlns:ds="http://schemas.openxmlformats.org/officeDocument/2006/customXml" ds:itemID="{8229A1E0-82A1-406C-B781-EED052D8F46C}">
   <ds:schemaRefs>
     <ds:schemaRef ds:uri="http://schemas.openxmlformats.org/officeDocument/2006/bibliography"/>
   </ds:schemaRefs>

</xml_diff>